<commit_message>
Mission report  import function done + reqs upd
</commit_message>
<xml_diff>
--- a/code/Mission report Template.docx
+++ b/code/Mission report Template.docx
@@ -1284,13 +1284,6 @@
         </w:rPr>
         <w:t>&gt;</w:t>
       </w:r>
-    </w:p>
-    <w:p>
-      <w:pPr>
-        <w:rPr>
-          <w:lang w:val="en-GB"/>
-        </w:rPr>
-      </w:pPr>
     </w:p>
     <w:p>
       <w:pPr>
@@ -2634,6 +2627,7 @@
   <w:style w:type="paragraph" w:default="1" w:styleId="Normal">
     <w:name w:val="Normal"/>
     <w:qFormat/>
+    <w:rsid w:val="00E56328"/>
   </w:style>
   <w:style w:type="paragraph" w:styleId="Titre1">
     <w:name w:val="heading 1"/>

</xml_diff>